<commit_message>
Added the correct Azure data connections for SQL Server and tried to change the pipelines file in hopes of connecting.
</commit_message>
<xml_diff>
--- a/Tourneymavhines_Documentation_How_To_Run_Scripts.docx
+++ b/Tourneymavhines_Documentation_How_To_Run_Scripts.docx
@@ -70,7 +70,6 @@
           <w:szCs w:val="28"/>
         </w:rPr>
       </w:pPr>
-      <w:proofErr w:type="spellStart"/>
       <w:r>
         <w:rPr>
           <w:sz w:val="28"/>
@@ -78,7 +77,6 @@
         </w:rPr>
         <w:t>pymysql</w:t>
       </w:r>
-      <w:proofErr w:type="spellEnd"/>
     </w:p>
     <w:p>
       <w:pPr>
@@ -250,23 +248,21 @@
           <w:sz w:val="28"/>
           <w:szCs w:val="28"/>
         </w:rPr>
-        <w:t xml:space="preserve">press </w:t>
-      </w:r>
-      <w:proofErr w:type="spellStart"/>
-      <w:r>
-        <w:rPr>
-          <w:sz w:val="28"/>
-          <w:szCs w:val="28"/>
-        </w:rPr>
-        <w:t>Ctrl+Shift+RIghtClick</w:t>
-      </w:r>
-      <w:proofErr w:type="spellEnd"/>
-      <w:r>
-        <w:rPr>
-          <w:sz w:val="28"/>
-          <w:szCs w:val="28"/>
-        </w:rPr>
-        <w:t xml:space="preserve"> here</w:t>
+        <w:t>Open the file '</w:t>
+      </w:r>
+      <w:r>
+        <w:rPr>
+          <w:sz w:val="28"/>
+          <w:szCs w:val="28"/>
+        </w:rPr>
+        <w:t>database_con</w:t>
+      </w:r>
+      <w:r>
+        <w:rPr>
+          <w:sz w:val="28"/>
+          <w:szCs w:val="28"/>
+        </w:rPr>
+        <w:t>.py' and update database credentials.</w:t>
       </w:r>
     </w:p>
     <w:p>
@@ -287,7 +283,7 @@
           <w:sz w:val="28"/>
           <w:szCs w:val="28"/>
         </w:rPr>
-        <w:t>Click on 'Open Command Window Here'</w:t>
+        <w:t>press Ctrl+Shift+RIghtClick here</w:t>
       </w:r>
     </w:p>
     <w:p>
@@ -308,117 +304,7 @@
           <w:sz w:val="28"/>
           <w:szCs w:val="28"/>
         </w:rPr>
-        <w:t xml:space="preserve">Write Command 'scrapy crawl </w:t>
-      </w:r>
-      <w:proofErr w:type="spellStart"/>
-      <w:r>
-        <w:rPr>
-          <w:sz w:val="28"/>
-          <w:szCs w:val="28"/>
-        </w:rPr>
-        <w:t>TournamentExtractor</w:t>
-      </w:r>
-      <w:proofErr w:type="spellEnd"/>
-      <w:r>
-        <w:rPr>
-          <w:sz w:val="28"/>
-          <w:szCs w:val="28"/>
-        </w:rPr>
-        <w:t>'</w:t>
-      </w:r>
-    </w:p>
-    <w:p>
-      <w:pPr>
-        <w:ind w:right="-22"/>
-        <w:rPr>
-          <w:sz w:val="28"/>
-          <w:szCs w:val="28"/>
-        </w:rPr>
-      </w:pPr>
-      <w:r>
-        <w:rPr>
-          <w:sz w:val="28"/>
-          <w:szCs w:val="28"/>
-        </w:rPr>
-        <w:t>After successfully executing above command, you will get the .</w:t>
-      </w:r>
-      <w:proofErr w:type="spellStart"/>
-      <w:r>
-        <w:rPr>
-          <w:sz w:val="28"/>
-          <w:szCs w:val="28"/>
-        </w:rPr>
-        <w:t>csv</w:t>
-      </w:r>
-      <w:proofErr w:type="spellEnd"/>
-      <w:r>
-        <w:rPr>
-          <w:sz w:val="28"/>
-          <w:szCs w:val="28"/>
-        </w:rPr>
-        <w:t xml:space="preserve"> file in the '\\Tournaments\Tournaments\spiders\csv' folder as 'tourneymachine_mainpage_data.csv'</w:t>
-      </w:r>
-    </w:p>
-    <w:p>
-      <w:pPr>
-        <w:ind w:right="-22"/>
-        <w:rPr>
-          <w:b/>
-          <w:sz w:val="32"/>
-          <w:szCs w:val="32"/>
-        </w:rPr>
-      </w:pPr>
-    </w:p>
-    <w:p>
-      <w:pPr>
-        <w:ind w:right="-22"/>
-        <w:rPr>
-          <w:b/>
-          <w:sz w:val="32"/>
-          <w:szCs w:val="32"/>
-        </w:rPr>
-      </w:pPr>
-      <w:r>
-        <w:rPr>
-          <w:b/>
-          <w:sz w:val="32"/>
-          <w:szCs w:val="32"/>
-        </w:rPr>
-        <w:t>Step -2 For getting data from the detail pages of 'tourneymachine.com'</w:t>
-      </w:r>
-    </w:p>
-    <w:p>
-      <w:pPr>
-        <w:ind w:right="-22"/>
-        <w:rPr>
-          <w:b/>
-          <w:sz w:val="32"/>
-          <w:szCs w:val="32"/>
-        </w:rPr>
-      </w:pPr>
-      <w:r>
-        <w:rPr>
-          <w:b/>
-          <w:sz w:val="32"/>
-          <w:szCs w:val="32"/>
-        </w:rPr>
-        <w:t>Follow bellow steps only after you have successfully executed commands of step-1.</w:t>
-      </w:r>
-    </w:p>
-    <w:p>
-      <w:pPr>
-        <w:ind w:right="-22"/>
-        <w:rPr>
-          <w:sz w:val="28"/>
-          <w:szCs w:val="28"/>
-        </w:rPr>
-      </w:pPr>
-      <w:r>
-        <w:rPr>
-          <w:sz w:val="28"/>
-          <w:szCs w:val="28"/>
-        </w:rPr>
-        <w:t>Follow below steps to run the second script.</w:t>
+        <w:t>Click on 'Open Command Window Here'</w:t>
       </w:r>
     </w:p>
     <w:p>
@@ -439,7 +325,99 @@
           <w:sz w:val="28"/>
           <w:szCs w:val="28"/>
         </w:rPr>
-        <w:t>open the folder ' \\TourneyMachine\TourneyMachine\spiders'</w:t>
+        <w:t xml:space="preserve">Write Command 'scrapy crawl </w:t>
+      </w:r>
+      <w:r>
+        <w:rPr>
+          <w:sz w:val="28"/>
+          <w:szCs w:val="28"/>
+        </w:rPr>
+        <w:t>TournamentExtractor</w:t>
+      </w:r>
+      <w:r>
+        <w:rPr>
+          <w:sz w:val="28"/>
+          <w:szCs w:val="28"/>
+        </w:rPr>
+        <w:t>'</w:t>
+      </w:r>
+    </w:p>
+    <w:p>
+      <w:pPr>
+        <w:ind w:right="-22"/>
+        <w:rPr>
+          <w:sz w:val="28"/>
+          <w:szCs w:val="28"/>
+        </w:rPr>
+      </w:pPr>
+      <w:r>
+        <w:rPr>
+          <w:sz w:val="28"/>
+          <w:szCs w:val="28"/>
+        </w:rPr>
+        <w:t>After successfully executing above command, you will get the .csv file in the '\\Tournaments\Tournaments\spiders\csv' folder as 'tourneymachine_mainpage_data.csv'</w:t>
+      </w:r>
+    </w:p>
+    <w:p>
+      <w:pPr>
+        <w:ind w:right="-22"/>
+        <w:rPr>
+          <w:b/>
+          <w:sz w:val="32"/>
+          <w:szCs w:val="32"/>
+        </w:rPr>
+      </w:pPr>
+    </w:p>
+    <w:p>
+      <w:pPr>
+        <w:ind w:right="-22"/>
+        <w:rPr>
+          <w:b/>
+          <w:sz w:val="32"/>
+          <w:szCs w:val="32"/>
+        </w:rPr>
+      </w:pPr>
+      <w:r>
+        <w:rPr>
+          <w:b/>
+          <w:sz w:val="32"/>
+          <w:szCs w:val="32"/>
+        </w:rPr>
+        <w:t>Step -2 For getting data from the detail pages of 'tourneymachine.com'</w:t>
+      </w:r>
+    </w:p>
+    <w:p>
+      <w:pPr>
+        <w:ind w:right="-22"/>
+        <w:rPr>
+          <w:b/>
+          <w:sz w:val="32"/>
+          <w:szCs w:val="32"/>
+        </w:rPr>
+      </w:pPr>
+      <w:r>
+        <w:rPr>
+          <w:b/>
+          <w:sz w:val="32"/>
+          <w:szCs w:val="32"/>
+        </w:rPr>
+        <w:t>Follow bellow steps only after you have successfully executed commands of step-1.</w:t>
+      </w:r>
+    </w:p>
+    <w:p>
+      <w:pPr>
+        <w:ind w:right="-22"/>
+        <w:rPr>
+          <w:sz w:val="28"/>
+          <w:szCs w:val="28"/>
+        </w:rPr>
+      </w:pPr>
+      <w:r>
+        <w:rPr>
+          <w:sz w:val="28"/>
+          <w:szCs w:val="28"/>
+        </w:rPr>
+        <w:t>Follow below steps to run the second script.</w:t>
       </w:r>
     </w:p>
     <w:p>
@@ -460,23 +438,14 @@
           <w:sz w:val="28"/>
           <w:szCs w:val="28"/>
         </w:rPr>
-        <w:t xml:space="preserve">press </w:t>
-      </w:r>
-      <w:proofErr w:type="spellStart"/>
-      <w:r>
-        <w:rPr>
-          <w:sz w:val="28"/>
-          <w:szCs w:val="28"/>
-        </w:rPr>
-        <w:t>Ctrl+Shift+RIghtClick</w:t>
-      </w:r>
-      <w:proofErr w:type="spellEnd"/>
-      <w:r>
-        <w:rPr>
-          <w:sz w:val="28"/>
-          <w:szCs w:val="28"/>
-        </w:rPr>
-        <w:t xml:space="preserve"> here</w:t>
+        <w:t>open the folder ' \\TourneyMachine\TourneyMachine\spiders'</w:t>
+      </w:r>
+      <w:r>
+        <w:rPr>
+          <w:sz w:val="28"/>
+          <w:szCs w:val="28"/>
+        </w:rPr>
+        <w:t>.</w:t>
       </w:r>
     </w:p>
     <w:p>
@@ -497,7 +466,21 @@
           <w:sz w:val="28"/>
           <w:szCs w:val="28"/>
         </w:rPr>
-        <w:t>Click on 'Open Command Window Here'</w:t>
+        <w:t>Open the file '</w:t>
+      </w:r>
+      <w:r>
+        <w:rPr>
+          <w:sz w:val="28"/>
+          <w:szCs w:val="28"/>
+        </w:rPr>
+        <w:t>database_con</w:t>
+      </w:r>
+      <w:r>
+        <w:rPr>
+          <w:sz w:val="28"/>
+          <w:szCs w:val="28"/>
+        </w:rPr>
+        <w:t>.py' and update database credentials.</w:t>
       </w:r>
     </w:p>
     <w:p>
@@ -518,66 +501,68 @@
           <w:sz w:val="28"/>
           <w:szCs w:val="28"/>
         </w:rPr>
-        <w:t xml:space="preserve">Write Command 'scrapy crawl </w:t>
-      </w:r>
-      <w:proofErr w:type="spellStart"/>
-      <w:r>
-        <w:rPr>
-          <w:sz w:val="28"/>
-          <w:szCs w:val="28"/>
-        </w:rPr>
-        <w:t>TMachineExtractor</w:t>
-      </w:r>
-      <w:proofErr w:type="spellEnd"/>
-      <w:r>
-        <w:rPr>
-          <w:sz w:val="28"/>
-          <w:szCs w:val="28"/>
-        </w:rPr>
-        <w:t>'</w:t>
-      </w:r>
-    </w:p>
-    <w:p>
-      <w:pPr>
-        <w:ind w:right="-22"/>
-        <w:rPr>
-          <w:b/>
-          <w:sz w:val="32"/>
-          <w:szCs w:val="32"/>
-        </w:rPr>
-      </w:pPr>
-      <w:r>
-        <w:rPr>
-          <w:sz w:val="28"/>
-          <w:szCs w:val="28"/>
-        </w:rPr>
-        <w:t>After successfully executing above command, you will get the .</w:t>
-      </w:r>
-      <w:proofErr w:type="spellStart"/>
-      <w:r>
-        <w:rPr>
-          <w:sz w:val="28"/>
-          <w:szCs w:val="28"/>
-        </w:rPr>
-        <w:t>csv</w:t>
-      </w:r>
-      <w:proofErr w:type="spellEnd"/>
-      <w:r>
-        <w:rPr>
-          <w:sz w:val="28"/>
-          <w:szCs w:val="28"/>
-        </w:rPr>
-        <w:t xml:space="preserve"> file in the  ' \\TourneyMachine\TourneyMachine\spiders\csv' folder as '</w:t>
-      </w:r>
-      <w:proofErr w:type="spellStart"/>
-      <w:r>
-        <w:rPr>
-          <w:sz w:val="28"/>
-          <w:szCs w:val="28"/>
-        </w:rPr>
-        <w:t>tourneymachine</w:t>
-      </w:r>
-      <w:proofErr w:type="spellEnd"/>
+        <w:t>press Ctrl+Shift+RIghtClick here</w:t>
+      </w:r>
+    </w:p>
+    <w:p>
+      <w:pPr>
+        <w:pStyle w:val="ListParagraph"/>
+        <w:numPr>
+          <w:ilvl w:val="0"/>
+          <w:numId w:val="2"/>
+        </w:numPr>
+        <w:ind w:right="-22"/>
+        <w:rPr>
+          <w:sz w:val="28"/>
+          <w:szCs w:val="28"/>
+        </w:rPr>
+      </w:pPr>
+      <w:r>
+        <w:rPr>
+          <w:sz w:val="28"/>
+          <w:szCs w:val="28"/>
+        </w:rPr>
+        <w:t>Click on 'Open Command Window Here'</w:t>
+      </w:r>
+    </w:p>
+    <w:p>
+      <w:pPr>
+        <w:pStyle w:val="ListParagraph"/>
+        <w:numPr>
+          <w:ilvl w:val="0"/>
+          <w:numId w:val="2"/>
+        </w:numPr>
+        <w:ind w:right="-22"/>
+        <w:rPr>
+          <w:sz w:val="28"/>
+          <w:szCs w:val="28"/>
+        </w:rPr>
+      </w:pPr>
+      <w:r>
+        <w:rPr>
+          <w:sz w:val="28"/>
+          <w:szCs w:val="28"/>
+        </w:rPr>
+        <w:t>Write Command 'scrapy crawl TMachineExtractor'</w:t>
+      </w:r>
+    </w:p>
+    <w:p>
+      <w:pPr>
+        <w:ind w:right="-22"/>
+        <w:rPr>
+          <w:b/>
+          <w:sz w:val="32"/>
+          <w:szCs w:val="32"/>
+        </w:rPr>
+      </w:pPr>
+      <w:r>
+        <w:rPr>
+          <w:sz w:val="28"/>
+          <w:szCs w:val="28"/>
+        </w:rPr>
+        <w:lastRenderedPageBreak/>
+        <w:t>After successfully executing above command, you will get the .csv file in the  ' \\TourneyMachine\TourneyMachine\spiders\csv' folder as 'tourneymachine</w:t>
+      </w:r>
       <w:r>
         <w:rPr>
           <w:sz w:val="28"/>

</xml_diff>